<commit_message>
rough draft of worksheet one done
</commit_message>
<xml_diff>
--- a/awsmit22/handball_module/module/handball_worksheet.docx
+++ b/awsmit22/handball_module/module/handball_worksheet.docx
@@ -2,9 +2,1118 @@
 <file path=word/document.xml><?xml version="1.0" encoding="utf-8"?>
 <w:document xmlns:wpc="http://schemas.microsoft.com/office/word/2010/wordprocessingCanvas" xmlns:cx="http://schemas.microsoft.com/office/drawing/2014/chartex" xmlns:cx1="http://schemas.microsoft.com/office/drawing/2015/9/8/chartex" xmlns:cx2="http://schemas.microsoft.com/office/drawing/2015/10/21/chartex" xmlns:cx3="http://schemas.microsoft.com/office/drawing/2016/5/9/chartex" xmlns:cx4="http://schemas.microsoft.com/office/drawing/2016/5/10/chartex" xmlns:cx5="http://schemas.microsoft.com/office/drawing/2016/5/11/chartex" xmlns:cx6="http://schemas.microsoft.com/office/drawing/2016/5/12/chartex" xmlns:cx7="http://schemas.microsoft.com/office/drawing/2016/5/13/chartex" xmlns:cx8="http://schemas.microsoft.com/office/drawing/2016/5/14/chartex" xmlns:mc="http://schemas.openxmlformats.org/markup-compatibility/2006" xmlns:aink="http://schemas.microsoft.com/office/drawing/2016/ink" xmlns:am3d="http://schemas.microsoft.com/office/drawing/2017/model3d" xmlns:o="urn:schemas-microsoft-com:office:office" xmlns:oel="http://schemas.microsoft.com/office/2019/extlst" xmlns:r="http://schemas.openxmlformats.org/officeDocument/2006/relationships" xmlns:m="http://schemas.openxmlformats.org/officeDocument/2006/math" xmlns:v="urn:schemas-microsoft-com:vml" xmlns:wp14="http://schemas.microsoft.com/office/word/2010/wordprocessingDrawing" xmlns:wp="http://schemas.openxmlformats.org/drawingml/2006/wordprocessingDrawing" xmlns:w10="urn:schemas-microsoft-com:office:word" xmlns:w="http://schemas.openxmlformats.org/wordprocessingml/2006/main" xmlns:w14="http://schemas.microsoft.com/office/word/2010/wordml" xmlns:w15="http://schemas.microsoft.com/office/word/2012/wordml" xmlns:w16cex="http://schemas.microsoft.com/office/word/2018/wordml/cex" xmlns:w16cid="http://schemas.microsoft.com/office/word/2016/wordml/cid" xmlns:w16="http://schemas.microsoft.com/office/word/2018/wordml" xmlns:w16sdtdh="http://schemas.microsoft.com/office/word/2020/wordml/sdtdatahash" xmlns:w16se="http://schemas.microsoft.com/office/word/2015/wordml/symex" xmlns:wpg="http://schemas.microsoft.com/office/word/2010/wordprocessingGroup" xmlns:wpi="http://schemas.microsoft.com/office/word/2010/wordprocessingInk" xmlns:wne="http://schemas.microsoft.com/office/word/2006/wordml" xmlns:wps="http://schemas.microsoft.com/office/word/2010/wordprocessingShape" mc:Ignorable="w14 w15 w16se w16cid w16 w16cex w16sdtdh wp14">
   <w:body>
+    <w:p>
+      <w:r>
+        <w:t>Handball is a popular sport in many European countries such as Germany where it is said to have originated. The Bundesliga, for example, is a German professional handball league</w:t>
+      </w:r>
+      <w:r>
+        <w:t xml:space="preserve"> with 18 teams</w:t>
+      </w:r>
+      <w:r>
+        <w:t>. Handball is typically played indoors on a rectangular court (20m x 40m). There are two goals (3m x 2m) on opposite sides of the court, the goal for each team is to score a goal by getting the ball in the other team's goal. The challenge to this is that there is a semicircle with a radius of 6m surrounding the goal which players other than the goal keeper are not allowed in, making it challenging to score. Players run back and forth down the court passing the ball to each other and trying to score. There are seven positions total in handball: the goalkeeper who defends the team's goal, left and rights backs are positioned on the left and right side of their half of the court to provide further defense, the center can move up and down the court and is usually the one trying to score, left and right wings can also move up and down the court, serving as offense when the team pushes for attack and defense when the opposing team tries to score, lastly, the pivot is considered strictly an offensive player as they are usually position in the opposing side of the court, they often work closely with the center. The Bundesliga regular season length is 34 games, with playoffs the maximum number of games a team could play is 41. Players do not play every game in the season and subbing is common</w:t>
+      </w:r>
+      <w:r>
+        <w:t>.</w:t>
+      </w:r>
+      <w:r>
+        <w:t xml:space="preserve"> </w:t>
+      </w:r>
+    </w:p>
+    <w:p>
+      <w:r>
+        <w:t>Handball is considered a contact sport which means aggressive strategies are often used in games. This data set could provide insight on if players or teams that are more aggressive are more successful than those who are more passive. Aggressiveness can be measured in the penalty statistics as players who tend to get more penalties are usually more considered more aggressive players overall. Their success can be measured with the handball performance index (HPI)</w:t>
+      </w:r>
+      <w:r>
+        <w:t xml:space="preserve">. </w:t>
+      </w:r>
+      <w:r>
+        <w:t xml:space="preserve"> </w:t>
+      </w:r>
+    </w:p>
     <w:p/>
+    <w:tbl>
+      <w:tblPr>
+        <w:tblStyle w:val="TableGrid"/>
+        <w:tblW w:w="9445" w:type="dxa"/>
+        <w:tblLook w:val="04A0" w:firstRow="1" w:lastRow="0" w:firstColumn="1" w:lastColumn="0" w:noHBand="0" w:noVBand="1"/>
+      </w:tblPr>
+      <w:tblGrid>
+        <w:gridCol w:w="2335"/>
+        <w:gridCol w:w="7110"/>
+      </w:tblGrid>
+      <w:tr>
+        <w:tc>
+          <w:tcPr>
+            <w:tcW w:w="2335" w:type="dxa"/>
+          </w:tcPr>
+          <w:p>
+            <w:pPr>
+              <w:rPr>
+                <w:b/>
+                <w:bCs/>
+              </w:rPr>
+            </w:pPr>
+            <w:r>
+              <w:rPr>
+                <w:b/>
+                <w:bCs/>
+              </w:rPr>
+              <w:t>Variable</w:t>
+            </w:r>
+          </w:p>
+        </w:tc>
+        <w:tc>
+          <w:tcPr>
+            <w:tcW w:w="7110" w:type="dxa"/>
+          </w:tcPr>
+          <w:p>
+            <w:pPr>
+              <w:rPr>
+                <w:b/>
+                <w:bCs/>
+              </w:rPr>
+            </w:pPr>
+            <w:r>
+              <w:rPr>
+                <w:b/>
+                <w:bCs/>
+              </w:rPr>
+              <w:t>Description</w:t>
+            </w:r>
+          </w:p>
+        </w:tc>
+      </w:tr>
+      <w:tr>
+        <w:tc>
+          <w:tcPr>
+            <w:tcW w:w="2335" w:type="dxa"/>
+          </w:tcPr>
+          <w:p>
+            <w:r>
+              <w:t>NAME</w:t>
+            </w:r>
+          </w:p>
+        </w:tc>
+        <w:tc>
+          <w:tcPr>
+            <w:tcW w:w="7110" w:type="dxa"/>
+          </w:tcPr>
+          <w:p>
+            <w:r>
+              <w:t>The name of the player.</w:t>
+            </w:r>
+          </w:p>
+        </w:tc>
+      </w:tr>
+      <w:tr>
+        <w:tc>
+          <w:tcPr>
+            <w:tcW w:w="2335" w:type="dxa"/>
+          </w:tcPr>
+          <w:p>
+            <w:r>
+              <w:t>CLUB</w:t>
+            </w:r>
+          </w:p>
+        </w:tc>
+        <w:tc>
+          <w:tcPr>
+            <w:tcW w:w="7110" w:type="dxa"/>
+          </w:tcPr>
+          <w:p>
+            <w:r>
+              <w:t xml:space="preserve">The club the player is on. </w:t>
+            </w:r>
+          </w:p>
+        </w:tc>
+      </w:tr>
+      <w:tr>
+        <w:tc>
+          <w:tcPr>
+            <w:tcW w:w="2335" w:type="dxa"/>
+          </w:tcPr>
+          <w:p>
+            <w:r>
+              <w:t>POSITION</w:t>
+            </w:r>
+          </w:p>
+        </w:tc>
+        <w:tc>
+          <w:tcPr>
+            <w:tcW w:w="7110" w:type="dxa"/>
+          </w:tcPr>
+          <w:p>
+            <w:r>
+              <w:t xml:space="preserve">The position of the player. </w:t>
+            </w:r>
+          </w:p>
+        </w:tc>
+      </w:tr>
+      <w:tr>
+        <w:tc>
+          <w:tcPr>
+            <w:tcW w:w="2335" w:type="dxa"/>
+          </w:tcPr>
+          <w:p>
+            <w:r>
+              <w:t>P</w:t>
+            </w:r>
+          </w:p>
+        </w:tc>
+        <w:tc>
+          <w:tcPr>
+            <w:tcW w:w="7110" w:type="dxa"/>
+          </w:tcPr>
+          <w:p>
+            <w:r>
+              <w:t>The number of games the player was in that season.</w:t>
+            </w:r>
+          </w:p>
+        </w:tc>
+      </w:tr>
+      <w:tr>
+        <w:tc>
+          <w:tcPr>
+            <w:tcW w:w="2335" w:type="dxa"/>
+          </w:tcPr>
+          <w:p>
+            <w:r>
+              <w:t>total_offense</w:t>
+            </w:r>
+          </w:p>
+        </w:tc>
+        <w:tc>
+          <w:tcPr>
+            <w:tcW w:w="7110" w:type="dxa"/>
+          </w:tcPr>
+          <w:p>
+            <w:r>
+              <w:t>The total offensive plays made by the player in the season. Calculated by adding the 6 offensive focused statistics from the original dataset.</w:t>
+            </w:r>
+          </w:p>
+        </w:tc>
+      </w:tr>
+      <w:tr>
+        <w:tc>
+          <w:tcPr>
+            <w:tcW w:w="2335" w:type="dxa"/>
+          </w:tcPr>
+          <w:p>
+            <w:r>
+              <w:t>total_penalties</w:t>
+            </w:r>
+          </w:p>
+        </w:tc>
+        <w:tc>
+          <w:tcPr>
+            <w:tcW w:w="7110" w:type="dxa"/>
+          </w:tcPr>
+          <w:p>
+            <w:r>
+              <w:t>The total penalties the player had in the season. Calculated by adding the 5 penalty related statistics from the original dataset.</w:t>
+            </w:r>
+          </w:p>
+        </w:tc>
+      </w:tr>
+      <w:tr>
+        <w:tc>
+          <w:tcPr>
+            <w:tcW w:w="2335" w:type="dxa"/>
+          </w:tcPr>
+          <w:p>
+            <w:r>
+              <w:t>HPI</w:t>
+            </w:r>
+          </w:p>
+        </w:tc>
+        <w:tc>
+          <w:tcPr>
+            <w:tcW w:w="7110" w:type="dxa"/>
+          </w:tcPr>
+          <w:p>
+            <w:r>
+              <w:t>Handball performance index, complex formulaic calculation equivalent to how well the player performed in the season. Players with HPIs in the 70s are considered good, while players in the 60s are considered not as strong.</w:t>
+            </w:r>
+          </w:p>
+        </w:tc>
+      </w:tr>
+    </w:tbl>
+    <w:p/>
+    <w:p>
+      <w:r>
+        <w:br w:type="page"/>
+      </w:r>
+    </w:p>
+    <w:p>
+      <w:pPr>
+        <w:pStyle w:val="ListParagraph"/>
+        <w:numPr>
+          <w:ilvl w:val="0"/>
+          <w:numId w:val="1"/>
+        </w:numPr>
+      </w:pPr>
+      <w:r>
+        <w:lastRenderedPageBreak/>
+        <w:t xml:space="preserve"> The below scatterplots show the mean HPI of each club against clubs’ mean penalties and offense. In comparing the two plots, what do you expect from the model: </w:t>
+      </w:r>
+      <m:oMath>
+        <m:r>
+          <m:rPr>
+            <m:sty m:val="p"/>
+          </m:rPr>
+          <w:rPr>
+            <w:rFonts w:ascii="Cambria Math" w:hAnsi="Cambria Math"/>
+          </w:rPr>
+          <m:t>HPI = total_offense + total_penalties</m:t>
+        </m:r>
+      </m:oMath>
+      <w:r>
+        <w:rPr>
+          <w:rFonts w:eastAsiaTheme="minorEastAsia"/>
+        </w:rPr>
+        <w:t>?</w:t>
+      </w:r>
+    </w:p>
+    <w:p/>
+    <w:p>
+      <w:r>
+        <w:rPr>
+          <w:noProof/>
+        </w:rPr>
+        <w:drawing>
+          <wp:inline distT="0" distB="0" distL="0" distR="0" wp14:anchorId="725DAF98" wp14:editId="50EA95F4">
+            <wp:extent cx="2915336" cy="2410011"/>
+            <wp:effectExtent l="0" t="0" r="5715" b="3175"/>
+            <wp:docPr id="141748304" name="Picture 3" descr="A graph with a line and a blue line&#10;&#10;Description automatically generated"/>
+            <wp:cNvGraphicFramePr>
+              <a:graphicFrameLocks xmlns:a="http://schemas.openxmlformats.org/drawingml/2006/main" noChangeAspect="1"/>
+            </wp:cNvGraphicFramePr>
+            <a:graphic xmlns:a="http://schemas.openxmlformats.org/drawingml/2006/main">
+              <a:graphicData uri="http://schemas.openxmlformats.org/drawingml/2006/picture">
+                <pic:pic xmlns:pic="http://schemas.openxmlformats.org/drawingml/2006/picture">
+                  <pic:nvPicPr>
+                    <pic:cNvPr id="141748304" name="Picture 3" descr="A graph with a line and a blue line&#10;&#10;Description automatically generated"/>
+                    <pic:cNvPicPr/>
+                  </pic:nvPicPr>
+                  <pic:blipFill>
+                    <a:blip r:embed="rId7">
+                      <a:extLst>
+                        <a:ext uri="{28A0092B-C50C-407E-A947-70E740481C1C}">
+                          <a14:useLocalDpi xmlns:a14="http://schemas.microsoft.com/office/drawing/2010/main" val="0"/>
+                        </a:ext>
+                      </a:extLst>
+                    </a:blip>
+                    <a:stretch>
+                      <a:fillRect/>
+                    </a:stretch>
+                  </pic:blipFill>
+                  <pic:spPr>
+                    <a:xfrm>
+                      <a:off x="0" y="0"/>
+                      <a:ext cx="2915336" cy="2410011"/>
+                    </a:xfrm>
+                    <a:prstGeom prst="rect">
+                      <a:avLst/>
+                    </a:prstGeom>
+                  </pic:spPr>
+                </pic:pic>
+              </a:graphicData>
+            </a:graphic>
+          </wp:inline>
+        </w:drawing>
+      </w:r>
+      <w:r>
+        <w:rPr>
+          <w:noProof/>
+        </w:rPr>
+        <w:drawing>
+          <wp:inline distT="0" distB="0" distL="0" distR="0" wp14:anchorId="4299586B" wp14:editId="52879ECF">
+            <wp:extent cx="2947870" cy="2436906"/>
+            <wp:effectExtent l="0" t="0" r="635" b="0"/>
+            <wp:docPr id="906420566" name="Picture 4" descr="A graph with a line and dots&#10;&#10;Description automatically generated"/>
+            <wp:cNvGraphicFramePr>
+              <a:graphicFrameLocks xmlns:a="http://schemas.openxmlformats.org/drawingml/2006/main" noChangeAspect="1"/>
+            </wp:cNvGraphicFramePr>
+            <a:graphic xmlns:a="http://schemas.openxmlformats.org/drawingml/2006/main">
+              <a:graphicData uri="http://schemas.openxmlformats.org/drawingml/2006/picture">
+                <pic:pic xmlns:pic="http://schemas.openxmlformats.org/drawingml/2006/picture">
+                  <pic:nvPicPr>
+                    <pic:cNvPr id="906420566" name="Picture 4" descr="A graph with a line and dots&#10;&#10;Description automatically generated"/>
+                    <pic:cNvPicPr/>
+                  </pic:nvPicPr>
+                  <pic:blipFill>
+                    <a:blip r:embed="rId8">
+                      <a:extLst>
+                        <a:ext uri="{28A0092B-C50C-407E-A947-70E740481C1C}">
+                          <a14:useLocalDpi xmlns:a14="http://schemas.microsoft.com/office/drawing/2010/main" val="0"/>
+                        </a:ext>
+                      </a:extLst>
+                    </a:blip>
+                    <a:stretch>
+                      <a:fillRect/>
+                    </a:stretch>
+                  </pic:blipFill>
+                  <pic:spPr>
+                    <a:xfrm>
+                      <a:off x="0" y="0"/>
+                      <a:ext cx="2947870" cy="2436906"/>
+                    </a:xfrm>
+                    <a:prstGeom prst="rect">
+                      <a:avLst/>
+                    </a:prstGeom>
+                  </pic:spPr>
+                </pic:pic>
+              </a:graphicData>
+            </a:graphic>
+          </wp:inline>
+        </w:drawing>
+      </w:r>
+    </w:p>
+    <w:p/>
+    <w:p/>
+    <w:p/>
+    <w:p/>
+    <w:p/>
+    <w:p/>
+    <w:p/>
+    <w:p>
+      <w:pPr>
+        <w:pStyle w:val="ListParagraph"/>
+        <w:numPr>
+          <w:ilvl w:val="0"/>
+          <w:numId w:val="2"/>
+        </w:numPr>
+      </w:pPr>
+      <w:r>
+        <w:t xml:space="preserve"> </w:t>
+      </w:r>
+      <w:r>
+        <w:t xml:space="preserve">Perform an ANOVA test to assess the overall fit of </w:t>
+      </w:r>
+      <m:oMath>
+        <m:r>
+          <m:rPr>
+            <m:sty m:val="p"/>
+          </m:rPr>
+          <w:rPr>
+            <w:rFonts w:ascii="Cambria Math" w:hAnsi="Cambria Math"/>
+          </w:rPr>
+          <m:t>HPI = total_offense + total_penalties</m:t>
+        </m:r>
+      </m:oMath>
+      <w:r>
+        <w:t>. Fill in the ANOVA table below and interpret the results. Check your work with R.</w:t>
+      </w:r>
+    </w:p>
+    <w:p/>
+    <w:p>
+      <w:pPr>
+        <w:pStyle w:val="ListParagraph"/>
+        <w:rPr>
+          <w:b/>
+          <w:bCs/>
+        </w:rPr>
+      </w:pPr>
+      <w:r>
+        <w:rPr>
+          <w:b/>
+          <w:bCs/>
+        </w:rPr>
+        <w:t>H</w:t>
+      </w:r>
+      <w:r>
+        <w:rPr>
+          <w:b/>
+          <w:bCs/>
+          <w:vertAlign w:val="subscript"/>
+        </w:rPr>
+        <w:t>0</w:t>
+      </w:r>
+      <w:r>
+        <w:rPr>
+          <w:b/>
+          <w:bCs/>
+        </w:rPr>
+        <w:t>:</w:t>
+      </w:r>
+    </w:p>
+    <w:p>
+      <w:pPr>
+        <w:pStyle w:val="ListParagraph"/>
+        <w:rPr>
+          <w:b/>
+          <w:bCs/>
+        </w:rPr>
+      </w:pPr>
+      <w:r>
+        <w:rPr>
+          <w:b/>
+          <w:bCs/>
+        </w:rPr>
+        <w:t>H</w:t>
+      </w:r>
+      <w:r>
+        <w:rPr>
+          <w:b/>
+          <w:bCs/>
+          <w:vertAlign w:val="subscript"/>
+        </w:rPr>
+        <w:t>a</w:t>
+      </w:r>
+      <w:r>
+        <w:rPr>
+          <w:b/>
+          <w:bCs/>
+        </w:rPr>
+        <w:t>:</w:t>
+      </w:r>
+    </w:p>
+    <w:p>
+      <w:pPr>
+        <w:pStyle w:val="ListParagraph"/>
+      </w:pPr>
+    </w:p>
+    <w:tbl>
+      <w:tblPr>
+        <w:tblStyle w:val="TableGrid"/>
+        <w:tblW w:w="0" w:type="auto"/>
+        <w:tblInd w:w="720" w:type="dxa"/>
+        <w:tblLook w:val="04A0" w:firstRow="1" w:lastRow="0" w:firstColumn="1" w:lastColumn="0" w:noHBand="0" w:noVBand="1"/>
+      </w:tblPr>
+      <w:tblGrid>
+        <w:gridCol w:w="1809"/>
+        <w:gridCol w:w="796"/>
+        <w:gridCol w:w="1980"/>
+        <w:gridCol w:w="1800"/>
+        <w:gridCol w:w="1170"/>
+        <w:gridCol w:w="1075"/>
+      </w:tblGrid>
+      <w:tr>
+        <w:trPr>
+          <w:trHeight w:val="404"/>
+        </w:trPr>
+        <w:tc>
+          <w:tcPr>
+            <w:tcW w:w="1809" w:type="dxa"/>
+          </w:tcPr>
+          <w:p>
+            <w:pPr>
+              <w:pStyle w:val="ListParagraph"/>
+              <w:ind w:left="0"/>
+              <w:rPr>
+                <w:b/>
+                <w:bCs/>
+              </w:rPr>
+            </w:pPr>
+            <w:r>
+              <w:rPr>
+                <w:b/>
+                <w:bCs/>
+              </w:rPr>
+              <w:t>Source</w:t>
+            </w:r>
+          </w:p>
+        </w:tc>
+        <w:tc>
+          <w:tcPr>
+            <w:tcW w:w="796" w:type="dxa"/>
+          </w:tcPr>
+          <w:p>
+            <w:pPr>
+              <w:pStyle w:val="ListParagraph"/>
+              <w:ind w:left="0"/>
+              <w:rPr>
+                <w:b/>
+                <w:bCs/>
+              </w:rPr>
+            </w:pPr>
+            <w:proofErr w:type="spellStart"/>
+            <w:r>
+              <w:rPr>
+                <w:b/>
+                <w:bCs/>
+              </w:rPr>
+              <w:t>d.f.</w:t>
+            </w:r>
+            <w:proofErr w:type="spellEnd"/>
+          </w:p>
+        </w:tc>
+        <w:tc>
+          <w:tcPr>
+            <w:tcW w:w="1980" w:type="dxa"/>
+          </w:tcPr>
+          <w:p>
+            <w:pPr>
+              <w:pStyle w:val="ListParagraph"/>
+              <w:ind w:left="0"/>
+              <w:rPr>
+                <w:b/>
+                <w:bCs/>
+              </w:rPr>
+            </w:pPr>
+            <w:r>
+              <w:rPr>
+                <w:b/>
+                <w:bCs/>
+              </w:rPr>
+              <w:t>Sum of Squares</w:t>
+            </w:r>
+          </w:p>
+        </w:tc>
+        <w:tc>
+          <w:tcPr>
+            <w:tcW w:w="1800" w:type="dxa"/>
+          </w:tcPr>
+          <w:p>
+            <w:pPr>
+              <w:pStyle w:val="ListParagraph"/>
+              <w:ind w:left="0"/>
+              <w:rPr>
+                <w:b/>
+                <w:bCs/>
+              </w:rPr>
+            </w:pPr>
+            <w:r>
+              <w:rPr>
+                <w:b/>
+                <w:bCs/>
+              </w:rPr>
+              <w:t>Mean Square</w:t>
+            </w:r>
+          </w:p>
+        </w:tc>
+        <w:tc>
+          <w:tcPr>
+            <w:tcW w:w="1170" w:type="dxa"/>
+          </w:tcPr>
+          <w:p>
+            <w:pPr>
+              <w:pStyle w:val="ListParagraph"/>
+              <w:ind w:left="0"/>
+              <w:rPr>
+                <w:b/>
+                <w:bCs/>
+              </w:rPr>
+            </w:pPr>
+            <w:r>
+              <w:rPr>
+                <w:b/>
+                <w:bCs/>
+              </w:rPr>
+              <w:t>F</w:t>
+            </w:r>
+          </w:p>
+        </w:tc>
+        <w:tc>
+          <w:tcPr>
+            <w:tcW w:w="1075" w:type="dxa"/>
+          </w:tcPr>
+          <w:p>
+            <w:pPr>
+              <w:pStyle w:val="ListParagraph"/>
+              <w:ind w:left="0"/>
+              <w:rPr>
+                <w:b/>
+                <w:bCs/>
+              </w:rPr>
+            </w:pPr>
+            <w:r>
+              <w:rPr>
+                <w:b/>
+                <w:bCs/>
+              </w:rPr>
+              <w:t>P-value</w:t>
+            </w:r>
+          </w:p>
+        </w:tc>
+      </w:tr>
+      <w:tr>
+        <w:tc>
+          <w:tcPr>
+            <w:tcW w:w="1809" w:type="dxa"/>
+          </w:tcPr>
+          <w:p>
+            <w:pPr>
+              <w:pStyle w:val="ListParagraph"/>
+              <w:ind w:left="0"/>
+              <w:rPr>
+                <w:b/>
+                <w:bCs/>
+              </w:rPr>
+            </w:pPr>
+          </w:p>
+          <w:p>
+            <w:pPr>
+              <w:pStyle w:val="ListParagraph"/>
+              <w:ind w:left="0"/>
+              <w:rPr>
+                <w:b/>
+                <w:bCs/>
+              </w:rPr>
+            </w:pPr>
+            <w:r>
+              <w:rPr>
+                <w:b/>
+                <w:bCs/>
+              </w:rPr>
+              <w:t>Model</w:t>
+            </w:r>
+          </w:p>
+          <w:p>
+            <w:pPr>
+              <w:pStyle w:val="ListParagraph"/>
+              <w:ind w:left="0"/>
+              <w:rPr>
+                <w:b/>
+                <w:bCs/>
+              </w:rPr>
+            </w:pPr>
+          </w:p>
+        </w:tc>
+        <w:tc>
+          <w:tcPr>
+            <w:tcW w:w="796" w:type="dxa"/>
+          </w:tcPr>
+          <w:p>
+            <w:pPr>
+              <w:pStyle w:val="ListParagraph"/>
+              <w:ind w:left="0"/>
+            </w:pPr>
+          </w:p>
+        </w:tc>
+        <w:tc>
+          <w:tcPr>
+            <w:tcW w:w="1980" w:type="dxa"/>
+          </w:tcPr>
+          <w:p>
+            <w:pPr>
+              <w:pStyle w:val="ListParagraph"/>
+              <w:ind w:left="0"/>
+            </w:pPr>
+          </w:p>
+        </w:tc>
+        <w:tc>
+          <w:tcPr>
+            <w:tcW w:w="1800" w:type="dxa"/>
+          </w:tcPr>
+          <w:p>
+            <w:pPr>
+              <w:pStyle w:val="ListParagraph"/>
+              <w:ind w:left="0"/>
+            </w:pPr>
+          </w:p>
+        </w:tc>
+        <w:tc>
+          <w:tcPr>
+            <w:tcW w:w="1170" w:type="dxa"/>
+            <w:vMerge w:val="restart"/>
+          </w:tcPr>
+          <w:p>
+            <w:pPr>
+              <w:pStyle w:val="ListParagraph"/>
+              <w:ind w:left="0"/>
+            </w:pPr>
+          </w:p>
+        </w:tc>
+        <w:tc>
+          <w:tcPr>
+            <w:tcW w:w="1075" w:type="dxa"/>
+            <w:vMerge w:val="restart"/>
+          </w:tcPr>
+          <w:p>
+            <w:pPr>
+              <w:pStyle w:val="ListParagraph"/>
+              <w:ind w:left="0"/>
+            </w:pPr>
+          </w:p>
+        </w:tc>
+      </w:tr>
+      <w:tr>
+        <w:trPr>
+          <w:trHeight w:val="539"/>
+        </w:trPr>
+        <w:tc>
+          <w:tcPr>
+            <w:tcW w:w="1809" w:type="dxa"/>
+          </w:tcPr>
+          <w:p>
+            <w:pPr>
+              <w:pStyle w:val="ListParagraph"/>
+              <w:ind w:left="0"/>
+              <w:rPr>
+                <w:b/>
+                <w:bCs/>
+              </w:rPr>
+            </w:pPr>
+          </w:p>
+          <w:p>
+            <w:pPr>
+              <w:pStyle w:val="ListParagraph"/>
+              <w:ind w:left="0"/>
+              <w:rPr>
+                <w:b/>
+                <w:bCs/>
+              </w:rPr>
+            </w:pPr>
+            <w:r>
+              <w:rPr>
+                <w:b/>
+                <w:bCs/>
+              </w:rPr>
+              <w:t>Residual</w:t>
+            </w:r>
+          </w:p>
+          <w:p>
+            <w:pPr>
+              <w:pStyle w:val="ListParagraph"/>
+              <w:ind w:left="0"/>
+              <w:rPr>
+                <w:b/>
+                <w:bCs/>
+              </w:rPr>
+            </w:pPr>
+          </w:p>
+        </w:tc>
+        <w:tc>
+          <w:tcPr>
+            <w:tcW w:w="796" w:type="dxa"/>
+          </w:tcPr>
+          <w:p>
+            <w:pPr>
+              <w:pStyle w:val="ListParagraph"/>
+              <w:ind w:left="0"/>
+            </w:pPr>
+          </w:p>
+        </w:tc>
+        <w:tc>
+          <w:tcPr>
+            <w:tcW w:w="1980" w:type="dxa"/>
+          </w:tcPr>
+          <w:p>
+            <w:pPr>
+              <w:pStyle w:val="ListParagraph"/>
+              <w:ind w:left="0"/>
+            </w:pPr>
+          </w:p>
+        </w:tc>
+        <w:tc>
+          <w:tcPr>
+            <w:tcW w:w="1800" w:type="dxa"/>
+          </w:tcPr>
+          <w:p>
+            <w:pPr>
+              <w:pStyle w:val="ListParagraph"/>
+              <w:ind w:left="0"/>
+            </w:pPr>
+          </w:p>
+        </w:tc>
+        <w:tc>
+          <w:tcPr>
+            <w:tcW w:w="1170" w:type="dxa"/>
+            <w:vMerge/>
+          </w:tcPr>
+          <w:p>
+            <w:pPr>
+              <w:pStyle w:val="ListParagraph"/>
+              <w:ind w:left="0"/>
+            </w:pPr>
+          </w:p>
+        </w:tc>
+        <w:tc>
+          <w:tcPr>
+            <w:tcW w:w="1075" w:type="dxa"/>
+            <w:vMerge/>
+          </w:tcPr>
+          <w:p>
+            <w:pPr>
+              <w:pStyle w:val="ListParagraph"/>
+              <w:ind w:left="0"/>
+            </w:pPr>
+          </w:p>
+        </w:tc>
+      </w:tr>
+      <w:tr>
+        <w:trPr>
+          <w:gridAfter w:val="3"/>
+          <w:wAfter w:w="4045" w:type="dxa"/>
+          <w:trHeight w:val="95"/>
+        </w:trPr>
+        <w:tc>
+          <w:tcPr>
+            <w:tcW w:w="1809" w:type="dxa"/>
+          </w:tcPr>
+          <w:p>
+            <w:pPr>
+              <w:pStyle w:val="ListParagraph"/>
+              <w:ind w:left="0"/>
+              <w:rPr>
+                <w:b/>
+                <w:bCs/>
+              </w:rPr>
+            </w:pPr>
+            <w:r>
+              <w:rPr>
+                <w:b/>
+                <w:bCs/>
+              </w:rPr>
+              <w:t>Total</w:t>
+            </w:r>
+          </w:p>
+        </w:tc>
+        <w:tc>
+          <w:tcPr>
+            <w:tcW w:w="796" w:type="dxa"/>
+          </w:tcPr>
+          <w:p>
+            <w:pPr>
+              <w:pStyle w:val="ListParagraph"/>
+              <w:ind w:left="0"/>
+            </w:pPr>
+          </w:p>
+        </w:tc>
+        <w:tc>
+          <w:tcPr>
+            <w:tcW w:w="1980" w:type="dxa"/>
+          </w:tcPr>
+          <w:p>
+            <w:pPr>
+              <w:pStyle w:val="ListParagraph"/>
+              <w:ind w:left="0"/>
+            </w:pPr>
+          </w:p>
+        </w:tc>
+      </w:tr>
+    </w:tbl>
+    <w:p/>
+    <w:p/>
+    <w:p/>
+    <w:p>
+      <w:pPr>
+        <w:pStyle w:val="ListParagraph"/>
+        <w:numPr>
+          <w:ilvl w:val="0"/>
+          <w:numId w:val="2"/>
+        </w:numPr>
+      </w:pPr>
+      <w:r>
+        <w:lastRenderedPageBreak/>
+        <w:t>Calculate and interpret a 98% confidence interval for the mean HP</w:t>
+      </w:r>
+      <w:r>
+        <w:t xml:space="preserve">I </w:t>
+      </w:r>
+      <w:r>
+        <w:t>of a player with 30 total_penalties. Check your work with R.</w:t>
+      </w:r>
+    </w:p>
+    <w:p/>
+    <w:p/>
+    <w:p/>
+    <w:p/>
+    <w:p>
+      <w:pPr>
+        <w:pStyle w:val="ListParagraph"/>
+        <w:numPr>
+          <w:ilvl w:val="0"/>
+          <w:numId w:val="2"/>
+        </w:numPr>
+      </w:pPr>
+      <w:r>
+        <w:t xml:space="preserve">Calculate and interpret a 98% prediction interval for the HPI of </w:t>
+      </w:r>
+      <w:r>
+        <w:t xml:space="preserve">a </w:t>
+      </w:r>
+      <w:r>
+        <w:t>player with 30 total_penalties. Check your work with R.</w:t>
+      </w:r>
+    </w:p>
+    <w:p>
+      <w:pPr>
+        <w:ind w:left="360"/>
+      </w:pPr>
+    </w:p>
+    <w:p>
+      <w:pPr>
+        <w:ind w:left="360"/>
+      </w:pPr>
+    </w:p>
+    <w:p>
+      <w:pPr>
+        <w:ind w:left="360"/>
+      </w:pPr>
+    </w:p>
+    <w:p>
+      <w:pPr>
+        <w:pStyle w:val="ListParagraph"/>
+      </w:pPr>
+      <w:r>
+        <w:t xml:space="preserve"> </w:t>
+      </w:r>
+    </w:p>
+    <w:p>
+      <w:pPr>
+        <w:pStyle w:val="ListParagraph"/>
+        <w:numPr>
+          <w:ilvl w:val="0"/>
+          <w:numId w:val="2"/>
+        </w:numPr>
+      </w:pPr>
+      <w:r>
+        <w:t xml:space="preserve">  The below scatterplot shows total_penalties against total_offense with a regression line. Based on this plot what do you expect the correlation between total_penalties and total_offense to be?</w:t>
+      </w:r>
+    </w:p>
+    <w:p/>
+    <w:p>
+      <w:pPr>
+        <w:pStyle w:val="ListParagraph"/>
+      </w:pPr>
+      <w:r>
+        <w:rPr>
+          <w:noProof/>
+        </w:rPr>
+        <w:drawing>
+          <wp:inline distT="0" distB="0" distL="0" distR="0" wp14:anchorId="285A677D" wp14:editId="65561AD0">
+            <wp:extent cx="3778624" cy="2883381"/>
+            <wp:effectExtent l="0" t="0" r="0" b="0"/>
+            <wp:docPr id="74721523" name="Picture 5" descr="A graph with a line and a line&#10;&#10;Description automatically generated"/>
+            <wp:cNvGraphicFramePr>
+              <a:graphicFrameLocks xmlns:a="http://schemas.openxmlformats.org/drawingml/2006/main" noChangeAspect="1"/>
+            </wp:cNvGraphicFramePr>
+            <a:graphic xmlns:a="http://schemas.openxmlformats.org/drawingml/2006/main">
+              <a:graphicData uri="http://schemas.openxmlformats.org/drawingml/2006/picture">
+                <pic:pic xmlns:pic="http://schemas.openxmlformats.org/drawingml/2006/picture">
+                  <pic:nvPicPr>
+                    <pic:cNvPr id="74721523" name="Picture 5" descr="A graph with a line and a line&#10;&#10;Description automatically generated"/>
+                    <pic:cNvPicPr/>
+                  </pic:nvPicPr>
+                  <pic:blipFill>
+                    <a:blip r:embed="rId9">
+                      <a:extLst>
+                        <a:ext uri="{28A0092B-C50C-407E-A947-70E740481C1C}">
+                          <a14:useLocalDpi xmlns:a14="http://schemas.microsoft.com/office/drawing/2010/main" val="0"/>
+                        </a:ext>
+                      </a:extLst>
+                    </a:blip>
+                    <a:stretch>
+                      <a:fillRect/>
+                    </a:stretch>
+                  </pic:blipFill>
+                  <pic:spPr>
+                    <a:xfrm>
+                      <a:off x="0" y="0"/>
+                      <a:ext cx="3791521" cy="2893223"/>
+                    </a:xfrm>
+                    <a:prstGeom prst="rect">
+                      <a:avLst/>
+                    </a:prstGeom>
+                  </pic:spPr>
+                </pic:pic>
+              </a:graphicData>
+            </a:graphic>
+          </wp:inline>
+        </w:drawing>
+      </w:r>
+    </w:p>
+    <w:p>
+      <w:pPr>
+        <w:pStyle w:val="ListParagraph"/>
+      </w:pPr>
+    </w:p>
+    <w:p>
+      <w:pPr>
+        <w:pStyle w:val="ListParagraph"/>
+      </w:pPr>
+    </w:p>
+    <w:p>
+      <w:pPr>
+        <w:pStyle w:val="ListParagraph"/>
+      </w:pPr>
+    </w:p>
+    <w:p>
+      <w:pPr>
+        <w:pStyle w:val="ListParagraph"/>
+      </w:pPr>
+    </w:p>
+    <w:p>
+      <w:pPr>
+        <w:pStyle w:val="ListParagraph"/>
+      </w:pPr>
+    </w:p>
+    <w:p>
+      <w:pPr>
+        <w:pStyle w:val="ListParagraph"/>
+        <w:numPr>
+          <w:ilvl w:val="0"/>
+          <w:numId w:val="2"/>
+        </w:numPr>
+      </w:pPr>
+      <w:r>
+        <w:t>Test the significance of the correlation between the total_offense</w:t>
+      </w:r>
+      <w:r>
+        <w:t xml:space="preserve"> </w:t>
+      </w:r>
+      <w:r>
+        <w:t>and th</w:t>
+      </w:r>
+      <w:r>
+        <w:t xml:space="preserve">e </w:t>
+      </w:r>
+      <w:r>
+        <w:t>total_penalties of a player. Provide an interpretation of</w:t>
+      </w:r>
+      <w:r>
+        <w:t xml:space="preserve"> </w:t>
+      </w:r>
+      <w:r>
+        <w:t>the results. Check your work with R.</w:t>
+      </w:r>
+    </w:p>
+    <w:p>
+      <w:pPr>
+        <w:pStyle w:val="ListParagraph"/>
+      </w:pPr>
+    </w:p>
+    <w:p>
+      <w:pPr>
+        <w:pStyle w:val="ListParagraph"/>
+      </w:pPr>
+    </w:p>
+    <w:p>
+      <w:pPr>
+        <w:pStyle w:val="ListParagraph"/>
+      </w:pPr>
+    </w:p>
+    <w:p>
+      <w:pPr>
+        <w:pStyle w:val="ListParagraph"/>
+      </w:pPr>
+      <w:r>
+        <w:t xml:space="preserve"> </w:t>
+      </w:r>
+    </w:p>
+    <w:p>
+      <w:pPr>
+        <w:pStyle w:val="ListParagraph"/>
+        <w:numPr>
+          <w:ilvl w:val="0"/>
+          <w:numId w:val="2"/>
+        </w:numPr>
+      </w:pPr>
+      <w:r>
+        <w:lastRenderedPageBreak/>
+        <w:t>Could it be concluded that having more penalties increases the skill</w:t>
+      </w:r>
+      <w:r>
+        <w:t xml:space="preserve"> </w:t>
+      </w:r>
+      <w:r>
+        <w:t>and success of a player in the form of HPI?</w:t>
+      </w:r>
+    </w:p>
     <w:sectPr>
-      <w:headerReference w:type="default" r:id="rId6"/>
+      <w:headerReference w:type="default" r:id="rId10"/>
       <w:pgSz w:w="12240" w:h="15840"/>
       <w:pgMar w:top="1440" w:right="1440" w:bottom="1440" w:left="1440" w:header="720" w:footer="720" w:gutter="0"/>
       <w:cols w:space="720"/>
@@ -64,6 +1173,189 @@
     </w:r>
   </w:p>
 </w:hdr>
+</file>
+
+<file path=word/numbering.xml><?xml version="1.0" encoding="utf-8"?>
+<w:numbering xmlns:wpc="http://schemas.microsoft.com/office/word/2010/wordprocessingCanvas" xmlns:cx="http://schemas.microsoft.com/office/drawing/2014/chartex" xmlns:cx1="http://schemas.microsoft.com/office/drawing/2015/9/8/chartex" xmlns:cx2="http://schemas.microsoft.com/office/drawing/2015/10/21/chartex" xmlns:cx3="http://schemas.microsoft.com/office/drawing/2016/5/9/chartex" xmlns:cx4="http://schemas.microsoft.com/office/drawing/2016/5/10/chartex" xmlns:cx5="http://schemas.microsoft.com/office/drawing/2016/5/11/chartex" xmlns:cx6="http://schemas.microsoft.com/office/drawing/2016/5/12/chartex" xmlns:cx7="http://schemas.microsoft.com/office/drawing/2016/5/13/chartex" xmlns:cx8="http://schemas.microsoft.com/office/drawing/2016/5/14/chartex" xmlns:mc="http://schemas.openxmlformats.org/markup-compatibility/2006" xmlns:aink="http://schemas.microsoft.com/office/drawing/2016/ink" xmlns:am3d="http://schemas.microsoft.com/office/drawing/2017/model3d" xmlns:o="urn:schemas-microsoft-com:office:office" xmlns:oel="http://schemas.microsoft.com/office/2019/extlst" xmlns:r="http://schemas.openxmlformats.org/officeDocument/2006/relationships" xmlns:m="http://schemas.openxmlformats.org/officeDocument/2006/math" xmlns:v="urn:schemas-microsoft-com:vml" xmlns:wp14="http://schemas.microsoft.com/office/word/2010/wordprocessingDrawing" xmlns:wp="http://schemas.openxmlformats.org/drawingml/2006/wordprocessingDrawing" xmlns:w10="urn:schemas-microsoft-com:office:word" xmlns:w="http://schemas.openxmlformats.org/wordprocessingml/2006/main" xmlns:w14="http://schemas.microsoft.com/office/word/2010/wordml" xmlns:w15="http://schemas.microsoft.com/office/word/2012/wordml" xmlns:w16cex="http://schemas.microsoft.com/office/word/2018/wordml/cex" xmlns:w16cid="http://schemas.microsoft.com/office/word/2016/wordml/cid" xmlns:w16="http://schemas.microsoft.com/office/word/2018/wordml" xmlns:w16sdtdh="http://schemas.microsoft.com/office/word/2020/wordml/sdtdatahash" xmlns:w16se="http://schemas.microsoft.com/office/word/2015/wordml/symex" xmlns:wpg="http://schemas.microsoft.com/office/word/2010/wordprocessingGroup" xmlns:wpi="http://schemas.microsoft.com/office/word/2010/wordprocessingInk" xmlns:wne="http://schemas.microsoft.com/office/word/2006/wordml" xmlns:wps="http://schemas.microsoft.com/office/word/2010/wordprocessingShape" mc:Ignorable="w14 w15 w16se w16cid w16 w16cex w16sdtdh wp14">
+  <w:abstractNum w:abstractNumId="0" w15:restartNumberingAfterBreak="0">
+    <w:nsid w:val="1FEF5EB6"/>
+    <w:multiLevelType w:val="hybridMultilevel"/>
+    <w:tmpl w:val="BEDC7F94"/>
+    <w:lvl w:ilvl="0" w:tplc="FFFFFFFF">
+      <w:start w:val="1"/>
+      <w:numFmt w:val="decimal"/>
+      <w:lvlText w:val="%1."/>
+      <w:lvlJc w:val="left"/>
+      <w:pPr>
+        <w:ind w:left="720" w:hanging="360"/>
+      </w:pPr>
+    </w:lvl>
+    <w:lvl w:ilvl="1" w:tplc="FFFFFFFF" w:tentative="1">
+      <w:start w:val="1"/>
+      <w:numFmt w:val="lowerLetter"/>
+      <w:lvlText w:val="%2."/>
+      <w:lvlJc w:val="left"/>
+      <w:pPr>
+        <w:ind w:left="1440" w:hanging="360"/>
+      </w:pPr>
+    </w:lvl>
+    <w:lvl w:ilvl="2" w:tplc="FFFFFFFF" w:tentative="1">
+      <w:start w:val="1"/>
+      <w:numFmt w:val="lowerRoman"/>
+      <w:lvlText w:val="%3."/>
+      <w:lvlJc w:val="right"/>
+      <w:pPr>
+        <w:ind w:left="2160" w:hanging="180"/>
+      </w:pPr>
+    </w:lvl>
+    <w:lvl w:ilvl="3" w:tplc="FFFFFFFF" w:tentative="1">
+      <w:start w:val="1"/>
+      <w:numFmt w:val="decimal"/>
+      <w:lvlText w:val="%4."/>
+      <w:lvlJc w:val="left"/>
+      <w:pPr>
+        <w:ind w:left="2880" w:hanging="360"/>
+      </w:pPr>
+    </w:lvl>
+    <w:lvl w:ilvl="4" w:tplc="FFFFFFFF" w:tentative="1">
+      <w:start w:val="1"/>
+      <w:numFmt w:val="lowerLetter"/>
+      <w:lvlText w:val="%5."/>
+      <w:lvlJc w:val="left"/>
+      <w:pPr>
+        <w:ind w:left="3600" w:hanging="360"/>
+      </w:pPr>
+    </w:lvl>
+    <w:lvl w:ilvl="5" w:tplc="FFFFFFFF" w:tentative="1">
+      <w:start w:val="1"/>
+      <w:numFmt w:val="lowerRoman"/>
+      <w:lvlText w:val="%6."/>
+      <w:lvlJc w:val="right"/>
+      <w:pPr>
+        <w:ind w:left="4320" w:hanging="180"/>
+      </w:pPr>
+    </w:lvl>
+    <w:lvl w:ilvl="6" w:tplc="FFFFFFFF" w:tentative="1">
+      <w:start w:val="1"/>
+      <w:numFmt w:val="decimal"/>
+      <w:lvlText w:val="%7."/>
+      <w:lvlJc w:val="left"/>
+      <w:pPr>
+        <w:ind w:left="5040" w:hanging="360"/>
+      </w:pPr>
+    </w:lvl>
+    <w:lvl w:ilvl="7" w:tplc="FFFFFFFF" w:tentative="1">
+      <w:start w:val="1"/>
+      <w:numFmt w:val="lowerLetter"/>
+      <w:lvlText w:val="%8."/>
+      <w:lvlJc w:val="left"/>
+      <w:pPr>
+        <w:ind w:left="5760" w:hanging="360"/>
+      </w:pPr>
+    </w:lvl>
+    <w:lvl w:ilvl="8" w:tplc="FFFFFFFF" w:tentative="1">
+      <w:start w:val="1"/>
+      <w:numFmt w:val="lowerRoman"/>
+      <w:lvlText w:val="%9."/>
+      <w:lvlJc w:val="right"/>
+      <w:pPr>
+        <w:ind w:left="6480" w:hanging="180"/>
+      </w:pPr>
+    </w:lvl>
+  </w:abstractNum>
+  <w:abstractNum w:abstractNumId="1" w15:restartNumberingAfterBreak="0">
+    <w:nsid w:val="56B231B3"/>
+    <w:multiLevelType w:val="hybridMultilevel"/>
+    <w:tmpl w:val="BEDC7F94"/>
+    <w:lvl w:ilvl="0" w:tplc="0409000F">
+      <w:start w:val="1"/>
+      <w:numFmt w:val="decimal"/>
+      <w:lvlText w:val="%1."/>
+      <w:lvlJc w:val="left"/>
+      <w:pPr>
+        <w:ind w:left="720" w:hanging="360"/>
+      </w:pPr>
+    </w:lvl>
+    <w:lvl w:ilvl="1" w:tplc="04090019" w:tentative="1">
+      <w:start w:val="1"/>
+      <w:numFmt w:val="lowerLetter"/>
+      <w:lvlText w:val="%2."/>
+      <w:lvlJc w:val="left"/>
+      <w:pPr>
+        <w:ind w:left="1440" w:hanging="360"/>
+      </w:pPr>
+    </w:lvl>
+    <w:lvl w:ilvl="2" w:tplc="0409001B" w:tentative="1">
+      <w:start w:val="1"/>
+      <w:numFmt w:val="lowerRoman"/>
+      <w:lvlText w:val="%3."/>
+      <w:lvlJc w:val="right"/>
+      <w:pPr>
+        <w:ind w:left="2160" w:hanging="180"/>
+      </w:pPr>
+    </w:lvl>
+    <w:lvl w:ilvl="3" w:tplc="0409000F" w:tentative="1">
+      <w:start w:val="1"/>
+      <w:numFmt w:val="decimal"/>
+      <w:lvlText w:val="%4."/>
+      <w:lvlJc w:val="left"/>
+      <w:pPr>
+        <w:ind w:left="2880" w:hanging="360"/>
+      </w:pPr>
+    </w:lvl>
+    <w:lvl w:ilvl="4" w:tplc="04090019" w:tentative="1">
+      <w:start w:val="1"/>
+      <w:numFmt w:val="lowerLetter"/>
+      <w:lvlText w:val="%5."/>
+      <w:lvlJc w:val="left"/>
+      <w:pPr>
+        <w:ind w:left="3600" w:hanging="360"/>
+      </w:pPr>
+    </w:lvl>
+    <w:lvl w:ilvl="5" w:tplc="0409001B" w:tentative="1">
+      <w:start w:val="1"/>
+      <w:numFmt w:val="lowerRoman"/>
+      <w:lvlText w:val="%6."/>
+      <w:lvlJc w:val="right"/>
+      <w:pPr>
+        <w:ind w:left="4320" w:hanging="180"/>
+      </w:pPr>
+    </w:lvl>
+    <w:lvl w:ilvl="6" w:tplc="0409000F" w:tentative="1">
+      <w:start w:val="1"/>
+      <w:numFmt w:val="decimal"/>
+      <w:lvlText w:val="%7."/>
+      <w:lvlJc w:val="left"/>
+      <w:pPr>
+        <w:ind w:left="5040" w:hanging="360"/>
+      </w:pPr>
+    </w:lvl>
+    <w:lvl w:ilvl="7" w:tplc="04090019" w:tentative="1">
+      <w:start w:val="1"/>
+      <w:numFmt w:val="lowerLetter"/>
+      <w:lvlText w:val="%8."/>
+      <w:lvlJc w:val="left"/>
+      <w:pPr>
+        <w:ind w:left="5760" w:hanging="360"/>
+      </w:pPr>
+    </w:lvl>
+    <w:lvl w:ilvl="8" w:tplc="0409001B" w:tentative="1">
+      <w:start w:val="1"/>
+      <w:numFmt w:val="lowerRoman"/>
+      <w:lvlText w:val="%9."/>
+      <w:lvlJc w:val="right"/>
+      <w:pPr>
+        <w:ind w:left="6480" w:hanging="180"/>
+      </w:pPr>
+    </w:lvl>
+  </w:abstractNum>
+  <w:num w:numId="1" w16cid:durableId="1886257857">
+    <w:abstractNumId w:val="1"/>
+  </w:num>
+  <w:num w:numId="2" w16cid:durableId="728461488">
+    <w:abstractNumId w:val="0"/>
+  </w:num>
+</w:numbering>
 </file>
 
 <file path=word/styles.xml><?xml version="1.0" encoding="utf-8"?>
@@ -1020,6 +2312,32 @@
     <w:uiPriority w:val="99"/>
     <w:rsid w:val="008F1290"/>
   </w:style>
+  <w:style w:type="table" w:styleId="TableGrid">
+    <w:name w:val="Table Grid"/>
+    <w:basedOn w:val="TableNormal"/>
+    <w:uiPriority w:val="39"/>
+    <w:rsid w:val="00F50B30"/>
+    <w:tblPr>
+      <w:tblBorders>
+        <w:top w:val="single" w:sz="4" w:space="0" w:color="auto"/>
+        <w:left w:val="single" w:sz="4" w:space="0" w:color="auto"/>
+        <w:bottom w:val="single" w:sz="4" w:space="0" w:color="auto"/>
+        <w:right w:val="single" w:sz="4" w:space="0" w:color="auto"/>
+        <w:insideH w:val="single" w:sz="4" w:space="0" w:color="auto"/>
+        <w:insideV w:val="single" w:sz="4" w:space="0" w:color="auto"/>
+      </w:tblBorders>
+    </w:tblPr>
+  </w:style>
+  <w:style w:type="character" w:styleId="PlaceholderText">
+    <w:name w:val="Placeholder Text"/>
+    <w:basedOn w:val="DefaultParagraphFont"/>
+    <w:uiPriority w:val="99"/>
+    <w:semiHidden/>
+    <w:rsid w:val="00291068"/>
+    <w:rPr>
+      <w:color w:val="666666"/>
+    </w:rPr>
+  </w:style>
 </w:styles>
 </file>
 

</xml_diff>

<commit_message>
began working on the answer key
</commit_message>
<xml_diff>
--- a/awsmit22/handball_module/module/handball_worksheet.docx
+++ b/awsmit22/handball_module/module/handball_worksheet.docx
@@ -381,14 +381,11 @@
         <w:pStyle w:val="ListParagraph"/>
         <w:numPr>
           <w:ilvl w:val="0"/>
-          <w:numId w:val="2"/>
+          <w:numId w:val="1"/>
         </w:numPr>
       </w:pPr>
       <w:r>
-        <w:t xml:space="preserve"> </w:t>
-      </w:r>
-      <w:r>
-        <w:t xml:space="preserve">Perform an ANOVA test to assess the overall fit of </w:t>
+        <w:t xml:space="preserve"> Perform an ANOVA test to assess the overall fit of </w:t>
       </w:r>
       <m:oMath>
         <m:r>
@@ -892,18 +889,12 @@
         <w:pStyle w:val="ListParagraph"/>
         <w:numPr>
           <w:ilvl w:val="0"/>
-          <w:numId w:val="2"/>
+          <w:numId w:val="1"/>
         </w:numPr>
       </w:pPr>
       <w:r>
         <w:lastRenderedPageBreak/>
-        <w:t>Calculate and interpret a 98% confidence interval for the mean HP</w:t>
-      </w:r>
-      <w:r>
-        <w:t xml:space="preserve">I </w:t>
-      </w:r>
-      <w:r>
-        <w:t>of a player with 30 total_penalties. Check your work with R.</w:t>
+        <w:t>Calculate and interpret a 98% confidence interval for the mean HPI of a player with 30 total_penalties. Check your work with R.</w:t>
       </w:r>
     </w:p>
     <w:p/>
@@ -915,17 +906,11 @@
         <w:pStyle w:val="ListParagraph"/>
         <w:numPr>
           <w:ilvl w:val="0"/>
-          <w:numId w:val="2"/>
+          <w:numId w:val="1"/>
         </w:numPr>
       </w:pPr>
       <w:r>
-        <w:t xml:space="preserve">Calculate and interpret a 98% prediction interval for the HPI of </w:t>
-      </w:r>
-      <w:r>
-        <w:t xml:space="preserve">a </w:t>
-      </w:r>
-      <w:r>
-        <w:t>player with 30 total_penalties. Check your work with R.</w:t>
+        <w:t>Calculate and interpret a 98% prediction interval for the HPI of a player with 30 total_penalties. Check your work with R.</w:t>
       </w:r>
     </w:p>
     <w:p>
@@ -956,7 +941,7 @@
         <w:pStyle w:val="ListParagraph"/>
         <w:numPr>
           <w:ilvl w:val="0"/>
-          <w:numId w:val="2"/>
+          <w:numId w:val="1"/>
         </w:numPr>
       </w:pPr>
       <w:r>
@@ -1045,29 +1030,11 @@
         <w:pStyle w:val="ListParagraph"/>
         <w:numPr>
           <w:ilvl w:val="0"/>
-          <w:numId w:val="2"/>
+          <w:numId w:val="1"/>
         </w:numPr>
       </w:pPr>
       <w:r>
-        <w:t>Test the significance of the correlation between the total_offense</w:t>
-      </w:r>
-      <w:r>
-        <w:t xml:space="preserve"> </w:t>
-      </w:r>
-      <w:r>
-        <w:t>and th</w:t>
-      </w:r>
-      <w:r>
-        <w:t xml:space="preserve">e </w:t>
-      </w:r>
-      <w:r>
-        <w:t>total_penalties of a player. Provide an interpretation of</w:t>
-      </w:r>
-      <w:r>
-        <w:t xml:space="preserve"> </w:t>
-      </w:r>
-      <w:r>
-        <w:t>the results. Check your work with R.</w:t>
+        <w:t>Test the significance of the correlation between the total_offense and the total_penalties of a player. Provide an interpretation of the results. Check your work with R.</w:t>
       </w:r>
     </w:p>
     <w:p>
@@ -1098,18 +1065,12 @@
         <w:pStyle w:val="ListParagraph"/>
         <w:numPr>
           <w:ilvl w:val="0"/>
-          <w:numId w:val="2"/>
+          <w:numId w:val="1"/>
         </w:numPr>
       </w:pPr>
       <w:r>
         <w:lastRenderedPageBreak/>
-        <w:t>Could it be concluded that having more penalties increases the skill</w:t>
-      </w:r>
-      <w:r>
-        <w:t xml:space="preserve"> </w:t>
-      </w:r>
-      <w:r>
-        <w:t>and success of a player in the form of HPI?</w:t>
+        <w:t>Could it be concluded that having more penalties increases the skill and success of a player in the form of HPI?</w:t>
       </w:r>
     </w:p>
     <w:sectPr>

</xml_diff>

<commit_message>
no tech worksheets done
</commit_message>
<xml_diff>
--- a/awsmit22/handball_module/module/handball_worksheet.docx
+++ b/awsmit22/handball_module/module/handball_worksheet.docx
@@ -1493,10 +1493,16 @@
         </w:numPr>
       </w:pPr>
       <w:r>
+        <w:t>Using R,</w:t>
+      </w:r>
+      <w:r>
         <w:t xml:space="preserve"> </w:t>
       </w:r>
       <w:r>
-        <w:t xml:space="preserve">Find the correlation of total_penalties and total_offense. </w:t>
+        <w:t>f</w:t>
+      </w:r>
+      <w:r>
+        <w:t xml:space="preserve">ind the correlation of total_penalties and total_offense. </w:t>
       </w:r>
     </w:p>
     <w:p/>
@@ -1510,12 +1516,16 @@
         </w:numPr>
       </w:pPr>
       <w:r>
-        <w:t>Test the significance of the correlation between the total_offense and the total_penalties of a player. Provide an interpretation of the results. Check your work with R.</w:t>
-      </w:r>
-    </w:p>
-    <w:p>
-      <w:pPr>
-        <w:ind w:left="360"/>
+        <w:t>Using R, t</w:t>
+      </w:r>
+      <w:r>
+        <w:t xml:space="preserve">est the significance of the correlation between the total_offense and the total_penalties of a player. Provide an interpretation of the results. </w:t>
+      </w:r>
+    </w:p>
+    <w:p>
+      <w:pPr>
+        <w:pStyle w:val="ListParagraph"/>
+        <w:ind w:left="360" w:firstLine="360"/>
       </w:pPr>
       <w:r>
         <w:rPr>
@@ -1832,7 +1842,7 @@
   <w:abstractNum w:abstractNumId="2" w15:restartNumberingAfterBreak="0">
     <w:nsid w:val="56B231B3"/>
     <w:multiLevelType w:val="hybridMultilevel"/>
-    <w:tmpl w:val="94226F50"/>
+    <w:tmpl w:val="8CE2511C"/>
     <w:lvl w:ilvl="0" w:tplc="0409000F">
       <w:start w:val="1"/>
       <w:numFmt w:val="decimal"/>

</xml_diff>

<commit_message>
started on the index file
</commit_message>
<xml_diff>
--- a/awsmit22/handball_module/module/handball_worksheet.docx
+++ b/awsmit22/handball_module/module/handball_worksheet.docx
@@ -4,7 +4,19 @@
   <w:body>
     <w:p>
       <w:r>
-        <w:t>Handball is a popular sport in many European countries such as Germany where it is said to have originated. The Bundesliga, for example, is a German professional handball league</w:t>
+        <w:t xml:space="preserve">Handball is a popular sport in many European countries such as Germany where it is said to have originated. The Bundesliga, for example, is a German </w:t>
+      </w:r>
+      <w:r>
+        <w:t>men</w:t>
+      </w:r>
+      <w:r>
+        <w:t>’</w:t>
+      </w:r>
+      <w:r>
+        <w:t xml:space="preserve">s </w:t>
+      </w:r>
+      <w:r>
+        <w:t>professional handball league</w:t>
       </w:r>
       <w:r>
         <w:t xml:space="preserve"> with 18 teams</w:t>
@@ -16,16 +28,60 @@
         <w:t>.</w:t>
       </w:r>
       <w:r>
-        <w:t xml:space="preserve"> Handball is considered a contact sport which means aggressive strategies are often used in games. This data set could provide insight on if players or teams that are more aggressive are more successful than those who are more passive. Aggressiveness can be measured in the penalty statistics as players who tend to get more penalties are usually more considered more aggressive players overall. Their success can be measured with the handball performance index (HPI)</w:t>
-      </w:r>
-      <w:r>
-        <w:t xml:space="preserve">. </w:t>
-      </w:r>
-      <w:r>
         <w:t xml:space="preserve"> </w:t>
       </w:r>
+      <w:r>
+        <w:t>Handball is considered a contact sport which means aggressive strategies</w:t>
+      </w:r>
+      <w:r>
+        <w:t xml:space="preserve"> </w:t>
+      </w:r>
+      <w:r>
+        <w:t>are often used in games. Aggressiveness can be measured in the penalty</w:t>
+      </w:r>
+      <w:r>
+        <w:t xml:space="preserve"> </w:t>
+      </w:r>
+      <w:r>
+        <w:t>statistics as players who tend to get more penalties are usually more</w:t>
+      </w:r>
+      <w:r>
+        <w:t xml:space="preserve"> </w:t>
+      </w:r>
+      <w:r>
+        <w:t>considered more aggressive players overall. Their success can be</w:t>
+      </w:r>
+      <w:r>
+        <w:t xml:space="preserve"> </w:t>
+      </w:r>
+      <w:r>
+        <w:t>measured with the handball performance index (HPI</w:t>
+      </w:r>
+      <w:r>
+        <w:t>),</w:t>
+      </w:r>
+      <w:r>
+        <w:t xml:space="preserve"> a </w:t>
+      </w:r>
+      <w:r>
+        <w:t>calculated statistic</w:t>
+      </w:r>
+      <w:r>
+        <w:t xml:space="preserve"> which essentially ranks how good a player is. This data set could provide insight on if</w:t>
+      </w:r>
+      <w:r>
+        <w:t xml:space="preserve"> </w:t>
+      </w:r>
+      <w:r>
+        <w:t>players or teams that are more aggressive are more successful than those</w:t>
+      </w:r>
+      <w:r>
+        <w:t xml:space="preserve"> </w:t>
+      </w:r>
+      <w:r>
+        <w:t>who are more passive.</w:t>
+      </w:r>
     </w:p>
-    <w:p/>
     <w:tbl>
       <w:tblPr>
         <w:tblStyle w:val="TableGrid"/>
@@ -40,7 +96,7 @@
       <w:tr>
         <w:tc>
           <w:tcPr>
-            <w:tcW w:w="1530" w:type="dxa"/>
+            <w:tcW w:w="1440" w:type="dxa"/>
           </w:tcPr>
           <w:p>
             <w:pPr>
@@ -60,7 +116,7 @@
         </w:tc>
         <w:tc>
           <w:tcPr>
-            <w:tcW w:w="9810" w:type="dxa"/>
+            <w:tcW w:w="9900" w:type="dxa"/>
           </w:tcPr>
           <w:p>
             <w:pPr>
@@ -82,7 +138,7 @@
       <w:tr>
         <w:tc>
           <w:tcPr>
-            <w:tcW w:w="1530" w:type="dxa"/>
+            <w:tcW w:w="1440" w:type="dxa"/>
           </w:tcPr>
           <w:p>
             <w:r>
@@ -92,7 +148,7 @@
         </w:tc>
         <w:tc>
           <w:tcPr>
-            <w:tcW w:w="9810" w:type="dxa"/>
+            <w:tcW w:w="9900" w:type="dxa"/>
           </w:tcPr>
           <w:p>
             <w:r>
@@ -104,7 +160,7 @@
       <w:tr>
         <w:tc>
           <w:tcPr>
-            <w:tcW w:w="1530" w:type="dxa"/>
+            <w:tcW w:w="1440" w:type="dxa"/>
           </w:tcPr>
           <w:p>
             <w:r>
@@ -114,7 +170,7 @@
         </w:tc>
         <w:tc>
           <w:tcPr>
-            <w:tcW w:w="9810" w:type="dxa"/>
+            <w:tcW w:w="9900" w:type="dxa"/>
           </w:tcPr>
           <w:p>
             <w:r>
@@ -126,7 +182,7 @@
       <w:tr>
         <w:tc>
           <w:tcPr>
-            <w:tcW w:w="1530" w:type="dxa"/>
+            <w:tcW w:w="1440" w:type="dxa"/>
           </w:tcPr>
           <w:p>
             <w:r>
@@ -136,7 +192,7 @@
         </w:tc>
         <w:tc>
           <w:tcPr>
-            <w:tcW w:w="9810" w:type="dxa"/>
+            <w:tcW w:w="9900" w:type="dxa"/>
           </w:tcPr>
           <w:p>
             <w:r>
@@ -148,7 +204,7 @@
       <w:tr>
         <w:tc>
           <w:tcPr>
-            <w:tcW w:w="1530" w:type="dxa"/>
+            <w:tcW w:w="1440" w:type="dxa"/>
           </w:tcPr>
           <w:p>
             <w:r>
@@ -158,7 +214,7 @@
         </w:tc>
         <w:tc>
           <w:tcPr>
-            <w:tcW w:w="9810" w:type="dxa"/>
+            <w:tcW w:w="9900" w:type="dxa"/>
           </w:tcPr>
           <w:p>
             <w:r>
@@ -170,7 +226,7 @@
       <w:tr>
         <w:tc>
           <w:tcPr>
-            <w:tcW w:w="1530" w:type="dxa"/>
+            <w:tcW w:w="1440" w:type="dxa"/>
           </w:tcPr>
           <w:p>
             <w:r>
@@ -180,7 +236,7 @@
         </w:tc>
         <w:tc>
           <w:tcPr>
-            <w:tcW w:w="9810" w:type="dxa"/>
+            <w:tcW w:w="9900" w:type="dxa"/>
           </w:tcPr>
           <w:p>
             <w:r>
@@ -192,7 +248,7 @@
       <w:tr>
         <w:tc>
           <w:tcPr>
-            <w:tcW w:w="1530" w:type="dxa"/>
+            <w:tcW w:w="1440" w:type="dxa"/>
           </w:tcPr>
           <w:p>
             <w:r>
@@ -202,7 +258,7 @@
         </w:tc>
         <w:tc>
           <w:tcPr>
-            <w:tcW w:w="9810" w:type="dxa"/>
+            <w:tcW w:w="9900" w:type="dxa"/>
           </w:tcPr>
           <w:p>
             <w:r>
@@ -214,7 +270,7 @@
       <w:tr>
         <w:tc>
           <w:tcPr>
-            <w:tcW w:w="1530" w:type="dxa"/>
+            <w:tcW w:w="1440" w:type="dxa"/>
           </w:tcPr>
           <w:p>
             <w:r>
@@ -224,7 +280,7 @@
         </w:tc>
         <w:tc>
           <w:tcPr>
-            <w:tcW w:w="9810" w:type="dxa"/>
+            <w:tcW w:w="9900" w:type="dxa"/>
           </w:tcPr>
           <w:p>
             <w:r>
@@ -234,13 +290,12 @@
         </w:tc>
       </w:tr>
     </w:tbl>
-    <w:p/>
     <w:p>
       <w:pPr>
         <w:pStyle w:val="ListParagraph"/>
         <w:numPr>
           <w:ilvl w:val="0"/>
-          <w:numId w:val="1"/>
+          <w:numId w:val="4"/>
         </w:numPr>
       </w:pPr>
       <w:r>
@@ -255,22 +310,14 @@
         <w:ind w:left="360"/>
       </w:pPr>
     </w:p>
-    <w:p>
-      <w:pPr>
-        <w:ind w:left="360"/>
-      </w:pPr>
-    </w:p>
-    <w:p>
-      <w:pPr>
-        <w:ind w:left="360"/>
-      </w:pPr>
-    </w:p>
+    <w:p/>
+    <w:p/>
     <w:p>
       <w:pPr>
         <w:pStyle w:val="ListParagraph"/>
         <w:numPr>
           <w:ilvl w:val="0"/>
-          <w:numId w:val="1"/>
+          <w:numId w:val="4"/>
         </w:numPr>
       </w:pPr>
       <w:r>
@@ -280,16 +327,16 @@
         <w:t xml:space="preserve"> and interpret a 98% prediction interval for the HPI of a player with 30 total_penalties. </w:t>
       </w:r>
     </w:p>
-    <w:p/>
     <w:p>
       <w:pPr>
         <w:pStyle w:val="ListParagraph"/>
         <w:numPr>
           <w:ilvl w:val="0"/>
-          <w:numId w:val="1"/>
+          <w:numId w:val="4"/>
         </w:numPr>
       </w:pPr>
       <w:r>
+        <w:lastRenderedPageBreak/>
         <w:t xml:space="preserve"> The below scatterplots show the mean HPI of each club against clubs’ mean penalties and offense. In comparing the two plots, what do you expect from the model: </w:t>
       </w:r>
       <m:oMath>
@@ -418,7 +465,7 @@
         <w:pStyle w:val="ListParagraph"/>
         <w:numPr>
           <w:ilvl w:val="0"/>
-          <w:numId w:val="1"/>
+          <w:numId w:val="4"/>
         </w:numPr>
       </w:pPr>
       <w:r>
@@ -522,22 +569,22 @@
           <w:noProof/>
         </w:rPr>
         <w:drawing>
-          <wp:anchor distT="0" distB="0" distL="114300" distR="114300" simplePos="0" relativeHeight="251658240" behindDoc="0" locked="0" layoutInCell="1" allowOverlap="1" wp14:anchorId="7CCD47C8" wp14:editId="1C7F76EA">
+          <wp:anchor distT="0" distB="0" distL="114300" distR="114300" simplePos="0" relativeHeight="251658240" behindDoc="0" locked="0" layoutInCell="1" allowOverlap="1" wp14:anchorId="7CCD47C8" wp14:editId="6AB3DE6B">
             <wp:simplePos x="0" y="0"/>
             <wp:positionH relativeFrom="column">
-              <wp:posOffset>2915285</wp:posOffset>
+              <wp:posOffset>3375025</wp:posOffset>
             </wp:positionH>
             <wp:positionV relativeFrom="paragraph">
-              <wp:posOffset>308573</wp:posOffset>
+              <wp:posOffset>307340</wp:posOffset>
             </wp:positionV>
-            <wp:extent cx="3738282" cy="951217"/>
-            <wp:effectExtent l="0" t="0" r="0" b="1905"/>
+            <wp:extent cx="3278505" cy="833755"/>
+            <wp:effectExtent l="0" t="0" r="0" b="4445"/>
             <wp:wrapThrough wrapText="bothSides">
               <wp:wrapPolygon edited="0">
                 <wp:start x="0" y="0"/>
-                <wp:lineTo x="0" y="21355"/>
-                <wp:lineTo x="21501" y="21355"/>
-                <wp:lineTo x="21501" y="0"/>
+                <wp:lineTo x="0" y="21386"/>
+                <wp:lineTo x="21504" y="21386"/>
+                <wp:lineTo x="21504" y="0"/>
                 <wp:lineTo x="0" y="0"/>
               </wp:wrapPolygon>
             </wp:wrapThrough>
@@ -567,7 +614,7 @@
                   <pic:spPr>
                     <a:xfrm>
                       <a:off x="0" y="0"/>
-                      <a:ext cx="3738282" cy="951217"/>
+                      <a:ext cx="3278505" cy="833755"/>
                     </a:xfrm>
                     <a:prstGeom prst="rect">
                       <a:avLst/>
@@ -662,26 +709,6 @@
     <w:p/>
     <w:p/>
     <w:p/>
-    <w:p/>
-    <w:p/>
-    <w:p/>
-    <w:p/>
-    <w:p/>
-    <w:p>
-      <w:pPr>
-        <w:pStyle w:val="ListParagraph"/>
-      </w:pPr>
-    </w:p>
-    <w:p>
-      <w:pPr>
-        <w:pStyle w:val="ListParagraph"/>
-      </w:pPr>
-    </w:p>
-    <w:p>
-      <w:pPr>
-        <w:pStyle w:val="ListParagraph"/>
-      </w:pPr>
-    </w:p>
     <w:p>
       <w:pPr>
         <w:pStyle w:val="ListParagraph"/>
@@ -697,11 +724,10 @@
         <w:pStyle w:val="ListParagraph"/>
         <w:numPr>
           <w:ilvl w:val="0"/>
-          <w:numId w:val="1"/>
+          <w:numId w:val="4"/>
         </w:numPr>
       </w:pPr>
       <w:r>
-        <w:lastRenderedPageBreak/>
         <w:t xml:space="preserve"> </w:t>
       </w:r>
       <w:r>
@@ -894,15 +920,6 @@
         </w:rPr>
         <w:t>:</w:t>
       </w:r>
-    </w:p>
-    <w:p>
-      <w:pPr>
-        <w:pStyle w:val="ListParagraph"/>
-        <w:rPr>
-          <w:b/>
-          <w:bCs/>
-        </w:rPr>
-      </w:pPr>
     </w:p>
     <w:tbl>
       <w:tblPr>
@@ -1330,29 +1347,13 @@
         </w:tc>
       </w:tr>
     </w:tbl>
-    <w:p>
-      <w:pPr>
-        <w:pStyle w:val="ListParagraph"/>
-      </w:pPr>
-    </w:p>
     <w:p/>
-    <w:p/>
-    <w:p>
-      <w:pPr>
-        <w:pStyle w:val="ListParagraph"/>
-      </w:pPr>
-    </w:p>
-    <w:p>
-      <w:pPr>
-        <w:pStyle w:val="ListParagraph"/>
-      </w:pPr>
-    </w:p>
     <w:p>
       <w:pPr>
         <w:pStyle w:val="ListParagraph"/>
         <w:numPr>
           <w:ilvl w:val="0"/>
-          <w:numId w:val="1"/>
+          <w:numId w:val="4"/>
         </w:numPr>
       </w:pPr>
       <w:r>
@@ -1489,7 +1490,7 @@
         <w:pStyle w:val="ListParagraph"/>
         <w:numPr>
           <w:ilvl w:val="0"/>
-          <w:numId w:val="1"/>
+          <w:numId w:val="4"/>
         </w:numPr>
       </w:pPr>
       <w:r>
@@ -1512,7 +1513,7 @@
         <w:pStyle w:val="ListParagraph"/>
         <w:numPr>
           <w:ilvl w:val="0"/>
-          <w:numId w:val="1"/>
+          <w:numId w:val="4"/>
         </w:numPr>
       </w:pPr>
       <w:r>
@@ -1595,7 +1596,7 @@
         <w:pStyle w:val="ListParagraph"/>
         <w:numPr>
           <w:ilvl w:val="0"/>
-          <w:numId w:val="1"/>
+          <w:numId w:val="4"/>
         </w:numPr>
       </w:pPr>
       <w:r>
@@ -1840,6 +1841,92 @@
     </w:lvl>
   </w:abstractNum>
   <w:abstractNum w:abstractNumId="2" w15:restartNumberingAfterBreak="0">
+    <w:nsid w:val="38FE2BFE"/>
+    <w:multiLevelType w:val="hybridMultilevel"/>
+    <w:tmpl w:val="E2042F60"/>
+    <w:lvl w:ilvl="0" w:tplc="0409000F">
+      <w:start w:val="1"/>
+      <w:numFmt w:val="decimal"/>
+      <w:lvlText w:val="%1."/>
+      <w:lvlJc w:val="left"/>
+      <w:pPr>
+        <w:ind w:left="720" w:hanging="360"/>
+      </w:pPr>
+    </w:lvl>
+    <w:lvl w:ilvl="1" w:tplc="04090019" w:tentative="1">
+      <w:start w:val="1"/>
+      <w:numFmt w:val="lowerLetter"/>
+      <w:lvlText w:val="%2."/>
+      <w:lvlJc w:val="left"/>
+      <w:pPr>
+        <w:ind w:left="1440" w:hanging="360"/>
+      </w:pPr>
+    </w:lvl>
+    <w:lvl w:ilvl="2" w:tplc="0409001B" w:tentative="1">
+      <w:start w:val="1"/>
+      <w:numFmt w:val="lowerRoman"/>
+      <w:lvlText w:val="%3."/>
+      <w:lvlJc w:val="right"/>
+      <w:pPr>
+        <w:ind w:left="2160" w:hanging="180"/>
+      </w:pPr>
+    </w:lvl>
+    <w:lvl w:ilvl="3" w:tplc="0409000F" w:tentative="1">
+      <w:start w:val="1"/>
+      <w:numFmt w:val="decimal"/>
+      <w:lvlText w:val="%4."/>
+      <w:lvlJc w:val="left"/>
+      <w:pPr>
+        <w:ind w:left="2880" w:hanging="360"/>
+      </w:pPr>
+    </w:lvl>
+    <w:lvl w:ilvl="4" w:tplc="04090019" w:tentative="1">
+      <w:start w:val="1"/>
+      <w:numFmt w:val="lowerLetter"/>
+      <w:lvlText w:val="%5."/>
+      <w:lvlJc w:val="left"/>
+      <w:pPr>
+        <w:ind w:left="3600" w:hanging="360"/>
+      </w:pPr>
+    </w:lvl>
+    <w:lvl w:ilvl="5" w:tplc="0409001B" w:tentative="1">
+      <w:start w:val="1"/>
+      <w:numFmt w:val="lowerRoman"/>
+      <w:lvlText w:val="%6."/>
+      <w:lvlJc w:val="right"/>
+      <w:pPr>
+        <w:ind w:left="4320" w:hanging="180"/>
+      </w:pPr>
+    </w:lvl>
+    <w:lvl w:ilvl="6" w:tplc="0409000F" w:tentative="1">
+      <w:start w:val="1"/>
+      <w:numFmt w:val="decimal"/>
+      <w:lvlText w:val="%7."/>
+      <w:lvlJc w:val="left"/>
+      <w:pPr>
+        <w:ind w:left="5040" w:hanging="360"/>
+      </w:pPr>
+    </w:lvl>
+    <w:lvl w:ilvl="7" w:tplc="04090019" w:tentative="1">
+      <w:start w:val="1"/>
+      <w:numFmt w:val="lowerLetter"/>
+      <w:lvlText w:val="%8."/>
+      <w:lvlJc w:val="left"/>
+      <w:pPr>
+        <w:ind w:left="5760" w:hanging="360"/>
+      </w:pPr>
+    </w:lvl>
+    <w:lvl w:ilvl="8" w:tplc="0409001B" w:tentative="1">
+      <w:start w:val="1"/>
+      <w:numFmt w:val="lowerRoman"/>
+      <w:lvlText w:val="%9."/>
+      <w:lvlJc w:val="right"/>
+      <w:pPr>
+        <w:ind w:left="6480" w:hanging="180"/>
+      </w:pPr>
+    </w:lvl>
+  </w:abstractNum>
+  <w:abstractNum w:abstractNumId="3" w15:restartNumberingAfterBreak="0">
     <w:nsid w:val="56B231B3"/>
     <w:multiLevelType w:val="hybridMultilevel"/>
     <w:tmpl w:val="8CE2511C"/>
@@ -1926,13 +2013,16 @@
     </w:lvl>
   </w:abstractNum>
   <w:num w:numId="1" w16cid:durableId="1886257857">
-    <w:abstractNumId w:val="2"/>
+    <w:abstractNumId w:val="3"/>
   </w:num>
   <w:num w:numId="2" w16cid:durableId="728461488">
     <w:abstractNumId w:val="0"/>
   </w:num>
   <w:num w:numId="3" w16cid:durableId="624579600">
     <w:abstractNumId w:val="1"/>
+  </w:num>
+  <w:num w:numId="4" w16cid:durableId="1765418320">
+    <w:abstractNumId w:val="2"/>
   </w:num>
 </w:numbering>
 </file>

</xml_diff>